<commit_message>
React_Refresher: Next.Js Async added
</commit_message>
<xml_diff>
--- a/6_Asynchronous_React_in_NextJs/notes.docx
+++ b/6_Asynchronous_React_in_NextJs/notes.docx
@@ -1507,6 +1507,730 @@
       </w:pPr>
       <w:r>
         <w:rPr/>
+        <w:t>Typically we create the containers where the data would go then wire them, so everything works</w:t>
+      </w:r>
+    </w:p>
+    <w:p>
+      <w:pPr>
+        <w:pStyle w:val="Normal"/>
+        <w:bidi w:val="0"/>
+        <w:jc w:val="start"/>
+        <w:rPr/>
+      </w:pPr>
+      <w:r>
+        <w:rPr/>
+      </w:r>
+    </w:p>
+    <w:p>
+      <w:pPr>
+        <w:pStyle w:val="Normal"/>
+        <w:bidi w:val="0"/>
+        <w:jc w:val="start"/>
+        <w:rPr/>
+      </w:pPr>
+      <w:r>
+        <w:rPr/>
+        <w:t>Server actions are functions that can be executed on the server. These can be called from server components or client components to handle things like form submissions and other types of data mutations. We are going to put everything into the same file inside “contact” folder.</w:t>
+      </w:r>
+    </w:p>
+    <w:p>
+      <w:pPr>
+        <w:pStyle w:val="Normal"/>
+        <w:bidi w:val="0"/>
+        <w:jc w:val="start"/>
+        <w:rPr/>
+      </w:pPr>
+      <w:r>
+        <w:rPr/>
+        <w:t>async function submitForm(formData) {</w:t>
+      </w:r>
+    </w:p>
+    <w:p>
+      <w:pPr>
+        <w:pStyle w:val="Normal"/>
+        <w:bidi w:val="0"/>
+        <w:jc w:val="start"/>
+        <w:rPr/>
+      </w:pPr>
+      <w:r>
+        <w:rPr/>
+        <w:t>“</w:t>
+      </w:r>
+      <w:r>
+        <w:rPr/>
+        <w:t>use server”; // directive it is a server-side function that can be called from client-side code</w:t>
+      </w:r>
+    </w:p>
+    <w:p>
+      <w:pPr>
+        <w:pStyle w:val="Normal"/>
+        <w:bidi w:val="0"/>
+        <w:jc w:val="start"/>
+        <w:rPr/>
+      </w:pPr>
+      <w:r>
+        <w:rPr/>
+        <w:t>}</w:t>
+      </w:r>
+    </w:p>
+    <w:p>
+      <w:pPr>
+        <w:pStyle w:val="Normal"/>
+        <w:bidi w:val="0"/>
+        <w:jc w:val="start"/>
+        <w:rPr/>
+      </w:pPr>
+      <w:r>
+        <w:rPr/>
+      </w:r>
+    </w:p>
+    <w:p>
+      <w:pPr>
+        <w:pStyle w:val="Normal"/>
+        <w:bidi w:val="0"/>
+        <w:jc w:val="start"/>
+        <w:rPr/>
+      </w:pPr>
+      <w:r>
+        <w:rPr/>
+      </w:r>
+    </w:p>
+    <w:p>
+      <w:pPr>
+        <w:pStyle w:val="Normal"/>
+        <w:bidi w:val="0"/>
+        <w:jc w:val="start"/>
+        <w:rPr/>
+      </w:pPr>
+      <w:r>
+        <w:rPr/>
+      </w:r>
+    </w:p>
+    <w:p>
+      <w:pPr>
+        <w:pStyle w:val="Normal"/>
+        <w:bidi w:val="0"/>
+        <w:jc w:val="start"/>
+        <w:rPr/>
+      </w:pPr>
+      <w:r>
+        <w:rPr/>
+      </w:r>
+    </w:p>
+    <w:p>
+      <w:pPr>
+        <w:pStyle w:val="Normal"/>
+        <w:bidi w:val="0"/>
+        <w:jc w:val="start"/>
+        <w:rPr/>
+      </w:pPr>
+      <w:r>
+        <w:rPr/>
+      </w:r>
+    </w:p>
+    <w:p>
+      <w:pPr>
+        <w:pStyle w:val="Normal"/>
+        <w:bidi w:val="0"/>
+        <w:jc w:val="start"/>
+        <w:rPr/>
+      </w:pPr>
+      <w:r>
+        <w:rPr/>
+      </w:r>
+    </w:p>
+    <w:p>
+      <w:pPr>
+        <w:pStyle w:val="Normal"/>
+        <w:bidi w:val="0"/>
+        <w:jc w:val="start"/>
+        <w:rPr/>
+      </w:pPr>
+      <w:r>
+        <w:rPr/>
+      </w:r>
+    </w:p>
+    <w:p>
+      <w:pPr>
+        <w:pStyle w:val="Normal"/>
+        <w:bidi w:val="0"/>
+        <w:jc w:val="start"/>
+        <w:rPr/>
+      </w:pPr>
+      <w:r>
+        <w:rPr/>
+      </w:r>
+    </w:p>
+    <w:p>
+      <w:pPr>
+        <w:pStyle w:val="Normal"/>
+        <w:bidi w:val="0"/>
+        <w:jc w:val="start"/>
+        <w:rPr/>
+      </w:pPr>
+      <w:r>
+        <w:rPr/>
+      </w:r>
+    </w:p>
+    <w:p>
+      <w:pPr>
+        <w:pStyle w:val="Normal"/>
+        <w:bidi w:val="0"/>
+        <w:jc w:val="start"/>
+        <w:rPr/>
+      </w:pPr>
+      <w:r>
+        <w:rPr/>
+      </w:r>
+    </w:p>
+    <w:p>
+      <w:pPr>
+        <w:pStyle w:val="Normal"/>
+        <w:bidi w:val="0"/>
+        <w:jc w:val="start"/>
+        <w:rPr/>
+      </w:pPr>
+      <w:r>
+        <w:rPr/>
+        <w:drawing>
+          <wp:anchor behindDoc="0" distT="0" distB="0" distL="0" distR="0" simplePos="0" locked="0" layoutInCell="0" allowOverlap="1" relativeHeight="9">
+            <wp:simplePos x="0" y="0"/>
+            <wp:positionH relativeFrom="column">
+              <wp:align>center</wp:align>
+            </wp:positionH>
+            <wp:positionV relativeFrom="paragraph">
+              <wp:posOffset>635</wp:posOffset>
+            </wp:positionV>
+            <wp:extent cx="4518660" cy="3596640"/>
+            <wp:effectExtent l="0" t="0" r="0" b="0"/>
+            <wp:wrapSquare wrapText="largest"/>
+            <wp:docPr id="8" name="Image8"/>
+            <wp:cNvGraphicFramePr>
+              <a:graphicFrameLocks xmlns:a="http://schemas.openxmlformats.org/drawingml/2006/main" noChangeAspect="1"/>
+            </wp:cNvGraphicFramePr>
+            <a:graphic xmlns:a="http://schemas.openxmlformats.org/drawingml/2006/main">
+              <a:graphicData uri="http://schemas.openxmlformats.org/drawingml/2006/picture">
+                <pic:pic xmlns:pic="http://schemas.openxmlformats.org/drawingml/2006/picture">
+                  <pic:nvPicPr>
+                    <pic:cNvPr id="8" name="Image8"/>
+                    <pic:cNvPicPr>
+                      <a:picLocks noChangeAspect="1" noChangeArrowheads="1"/>
+                    </pic:cNvPicPr>
+                  </pic:nvPicPr>
+                  <pic:blipFill>
+                    <a:blip r:embed="rId9"/>
+                    <a:stretch>
+                      <a:fillRect/>
+                    </a:stretch>
+                  </pic:blipFill>
+                  <pic:spPr bwMode="auto">
+                    <a:xfrm>
+                      <a:off x="0" y="0"/>
+                      <a:ext cx="4518660" cy="3596640"/>
+                    </a:xfrm>
+                    <a:prstGeom prst="rect">
+                      <a:avLst/>
+                    </a:prstGeom>
+                    <a:noFill/>
+                  </pic:spPr>
+                </pic:pic>
+              </a:graphicData>
+            </a:graphic>
+          </wp:anchor>
+        </w:drawing>
+      </w:r>
+    </w:p>
+    <w:p>
+      <w:pPr>
+        <w:pStyle w:val="Normal"/>
+        <w:bidi w:val="0"/>
+        <w:jc w:val="start"/>
+        <w:rPr/>
+      </w:pPr>
+      <w:r>
+        <w:rPr/>
+      </w:r>
+    </w:p>
+    <w:p>
+      <w:pPr>
+        <w:pStyle w:val="Normal"/>
+        <w:bidi w:val="0"/>
+        <w:jc w:val="start"/>
+        <w:rPr/>
+      </w:pPr>
+      <w:r>
+        <w:rPr/>
+      </w:r>
+    </w:p>
+    <w:p>
+      <w:pPr>
+        <w:pStyle w:val="Normal"/>
+        <w:bidi w:val="0"/>
+        <w:jc w:val="start"/>
+        <w:rPr/>
+      </w:pPr>
+      <w:r>
+        <w:rPr/>
+      </w:r>
+    </w:p>
+    <w:p>
+      <w:pPr>
+        <w:pStyle w:val="Normal"/>
+        <w:bidi w:val="0"/>
+        <w:jc w:val="start"/>
+        <w:rPr/>
+      </w:pPr>
+      <w:r>
+        <w:rPr/>
+      </w:r>
+    </w:p>
+    <w:p>
+      <w:pPr>
+        <w:pStyle w:val="Normal"/>
+        <w:bidi w:val="0"/>
+        <w:jc w:val="start"/>
+        <w:rPr/>
+      </w:pPr>
+      <w:r>
+        <w:rPr/>
+      </w:r>
+    </w:p>
+    <w:p>
+      <w:pPr>
+        <w:pStyle w:val="Normal"/>
+        <w:bidi w:val="0"/>
+        <w:jc w:val="start"/>
+        <w:rPr/>
+      </w:pPr>
+      <w:r>
+        <w:rPr/>
+      </w:r>
+    </w:p>
+    <w:p>
+      <w:pPr>
+        <w:pStyle w:val="Normal"/>
+        <w:bidi w:val="0"/>
+        <w:jc w:val="start"/>
+        <w:rPr/>
+      </w:pPr>
+      <w:r>
+        <w:rPr/>
+      </w:r>
+    </w:p>
+    <w:p>
+      <w:pPr>
+        <w:pStyle w:val="Normal"/>
+        <w:bidi w:val="0"/>
+        <w:jc w:val="start"/>
+        <w:rPr/>
+      </w:pPr>
+      <w:r>
+        <w:rPr/>
+      </w:r>
+    </w:p>
+    <w:p>
+      <w:pPr>
+        <w:pStyle w:val="Normal"/>
+        <w:bidi w:val="0"/>
+        <w:jc w:val="start"/>
+        <w:rPr/>
+      </w:pPr>
+      <w:r>
+        <w:rPr/>
+      </w:r>
+    </w:p>
+    <w:p>
+      <w:pPr>
+        <w:pStyle w:val="Normal"/>
+        <w:bidi w:val="0"/>
+        <w:jc w:val="start"/>
+        <w:rPr/>
+      </w:pPr>
+      <w:r>
+        <w:rPr/>
+      </w:r>
+    </w:p>
+    <w:p>
+      <w:pPr>
+        <w:pStyle w:val="Normal"/>
+        <w:bidi w:val="0"/>
+        <w:jc w:val="start"/>
+        <w:rPr/>
+      </w:pPr>
+      <w:r>
+        <w:rPr/>
+      </w:r>
+    </w:p>
+    <w:p>
+      <w:pPr>
+        <w:pStyle w:val="Normal"/>
+        <w:bidi w:val="0"/>
+        <w:jc w:val="start"/>
+        <w:rPr/>
+      </w:pPr>
+      <w:r>
+        <w:rPr/>
+      </w:r>
+    </w:p>
+    <w:p>
+      <w:pPr>
+        <w:pStyle w:val="Normal"/>
+        <w:bidi w:val="0"/>
+        <w:jc w:val="start"/>
+        <w:rPr/>
+      </w:pPr>
+      <w:r>
+        <w:rPr/>
+      </w:r>
+    </w:p>
+    <w:p>
+      <w:pPr>
+        <w:pStyle w:val="Normal"/>
+        <w:bidi w:val="0"/>
+        <w:jc w:val="start"/>
+        <w:rPr/>
+      </w:pPr>
+      <w:r>
+        <w:rPr/>
+      </w:r>
+    </w:p>
+    <w:p>
+      <w:pPr>
+        <w:pStyle w:val="Normal"/>
+        <w:bidi w:val="0"/>
+        <w:jc w:val="start"/>
+        <w:rPr/>
+      </w:pPr>
+      <w:r>
+        <w:rPr/>
+      </w:r>
+    </w:p>
+    <w:p>
+      <w:pPr>
+        <w:pStyle w:val="Normal"/>
+        <w:bidi w:val="0"/>
+        <w:jc w:val="start"/>
+        <w:rPr/>
+      </w:pPr>
+      <w:r>
+        <w:rPr/>
+      </w:r>
+    </w:p>
+    <w:p>
+      <w:pPr>
+        <w:pStyle w:val="Normal"/>
+        <w:bidi w:val="0"/>
+        <w:jc w:val="start"/>
+        <w:rPr/>
+      </w:pPr>
+      <w:r>
+        <w:rPr/>
+      </w:r>
+    </w:p>
+    <w:p>
+      <w:pPr>
+        <w:pStyle w:val="Normal"/>
+        <w:bidi w:val="0"/>
+        <w:jc w:val="start"/>
+        <w:rPr/>
+      </w:pPr>
+      <w:r>
+        <w:rPr/>
+      </w:r>
+    </w:p>
+    <w:p>
+      <w:pPr>
+        <w:pStyle w:val="Normal"/>
+        <w:bidi w:val="0"/>
+        <w:jc w:val="start"/>
+        <w:rPr/>
+      </w:pPr>
+      <w:r>
+        <w:rPr/>
+      </w:r>
+    </w:p>
+    <w:p>
+      <w:pPr>
+        <w:pStyle w:val="Normal"/>
+        <w:bidi w:val="0"/>
+        <w:jc w:val="start"/>
+        <w:rPr/>
+      </w:pPr>
+      <w:r>
+        <w:rPr/>
+      </w:r>
+    </w:p>
+    <w:p>
+      <w:pPr>
+        <w:pStyle w:val="Normal"/>
+        <w:bidi w:val="0"/>
+        <w:jc w:val="start"/>
+        <w:rPr/>
+      </w:pPr>
+      <w:r>
+        <w:rPr/>
+      </w:r>
+    </w:p>
+    <w:p>
+      <w:pPr>
+        <w:pStyle w:val="Normal"/>
+        <w:bidi w:val="0"/>
+        <w:jc w:val="start"/>
+        <w:rPr/>
+      </w:pPr>
+      <w:r>
+        <w:rPr/>
+        <w:t>we see in the server console</w:t>
+      </w:r>
+    </w:p>
+    <w:p>
+      <w:pPr>
+        <w:pStyle w:val="Normal"/>
+        <w:bidi w:val="0"/>
+        <w:jc w:val="start"/>
+        <w:rPr/>
+      </w:pPr>
+      <w:r>
+        <w:rPr/>
+        <w:drawing>
+          <wp:anchor behindDoc="0" distT="0" distB="0" distL="0" distR="0" simplePos="0" locked="0" layoutInCell="0" allowOverlap="1" relativeHeight="10">
+            <wp:simplePos x="0" y="0"/>
+            <wp:positionH relativeFrom="column">
+              <wp:align>center</wp:align>
+            </wp:positionH>
+            <wp:positionV relativeFrom="paragraph">
+              <wp:posOffset>635</wp:posOffset>
+            </wp:positionV>
+            <wp:extent cx="4320540" cy="1424940"/>
+            <wp:effectExtent l="0" t="0" r="0" b="0"/>
+            <wp:wrapSquare wrapText="largest"/>
+            <wp:docPr id="9" name="Image9"/>
+            <wp:cNvGraphicFramePr>
+              <a:graphicFrameLocks xmlns:a="http://schemas.openxmlformats.org/drawingml/2006/main" noChangeAspect="1"/>
+            </wp:cNvGraphicFramePr>
+            <a:graphic xmlns:a="http://schemas.openxmlformats.org/drawingml/2006/main">
+              <a:graphicData uri="http://schemas.openxmlformats.org/drawingml/2006/picture">
+                <pic:pic xmlns:pic="http://schemas.openxmlformats.org/drawingml/2006/picture">
+                  <pic:nvPicPr>
+                    <pic:cNvPr id="9" name="Image9"/>
+                    <pic:cNvPicPr>
+                      <a:picLocks noChangeAspect="1" noChangeArrowheads="1"/>
+                    </pic:cNvPicPr>
+                  </pic:nvPicPr>
+                  <pic:blipFill>
+                    <a:blip r:embed="rId10"/>
+                    <a:stretch>
+                      <a:fillRect/>
+                    </a:stretch>
+                  </pic:blipFill>
+                  <pic:spPr bwMode="auto">
+                    <a:xfrm>
+                      <a:off x="0" y="0"/>
+                      <a:ext cx="4320540" cy="1424940"/>
+                    </a:xfrm>
+                    <a:prstGeom prst="rect">
+                      <a:avLst/>
+                    </a:prstGeom>
+                    <a:noFill/>
+                  </pic:spPr>
+                </pic:pic>
+              </a:graphicData>
+            </a:graphic>
+          </wp:anchor>
+        </w:drawing>
+      </w:r>
+    </w:p>
+    <w:p>
+      <w:pPr>
+        <w:pStyle w:val="Normal"/>
+        <w:bidi w:val="0"/>
+        <w:jc w:val="start"/>
+        <w:rPr/>
+      </w:pPr>
+      <w:r>
+        <w:rPr/>
+      </w:r>
+    </w:p>
+    <w:p>
+      <w:pPr>
+        <w:pStyle w:val="Normal"/>
+        <w:bidi w:val="0"/>
+        <w:jc w:val="start"/>
+        <w:rPr/>
+      </w:pPr>
+      <w:r>
+        <w:rPr/>
+      </w:r>
+    </w:p>
+    <w:p>
+      <w:pPr>
+        <w:pStyle w:val="Normal"/>
+        <w:bidi w:val="0"/>
+        <w:jc w:val="start"/>
+        <w:rPr/>
+      </w:pPr>
+      <w:r>
+        <w:rPr/>
+      </w:r>
+    </w:p>
+    <w:p>
+      <w:pPr>
+        <w:pStyle w:val="Normal"/>
+        <w:bidi w:val="0"/>
+        <w:jc w:val="start"/>
+        <w:rPr/>
+      </w:pPr>
+      <w:r>
+        <w:rPr/>
+      </w:r>
+    </w:p>
+    <w:p>
+      <w:pPr>
+        <w:pStyle w:val="Normal"/>
+        <w:bidi w:val="0"/>
+        <w:jc w:val="start"/>
+        <w:rPr/>
+      </w:pPr>
+      <w:r>
+        <w:rPr/>
+      </w:r>
+    </w:p>
+    <w:p>
+      <w:pPr>
+        <w:pStyle w:val="Normal"/>
+        <w:bidi w:val="0"/>
+        <w:jc w:val="start"/>
+        <w:rPr/>
+      </w:pPr>
+      <w:r>
+        <w:rPr/>
+      </w:r>
+    </w:p>
+    <w:p>
+      <w:pPr>
+        <w:pStyle w:val="Normal"/>
+        <w:bidi w:val="0"/>
+        <w:jc w:val="start"/>
+        <w:rPr/>
+      </w:pPr>
+      <w:r>
+        <w:rPr/>
+      </w:r>
+    </w:p>
+    <w:p>
+      <w:pPr>
+        <w:pStyle w:val="Normal"/>
+        <w:bidi w:val="0"/>
+        <w:jc w:val="start"/>
+        <w:rPr/>
+      </w:pPr>
+      <w:r>
+        <w:rPr/>
+      </w:r>
+    </w:p>
+    <w:p>
+      <w:pPr>
+        <w:pStyle w:val="Normal"/>
+        <w:bidi w:val="0"/>
+        <w:jc w:val="start"/>
+        <w:rPr/>
+      </w:pPr>
+      <w:r>
+        <w:rPr/>
+      </w:r>
+    </w:p>
+    <w:p>
+      <w:pPr>
+        <w:pStyle w:val="Normal"/>
+        <w:bidi w:val="0"/>
+        <w:jc w:val="start"/>
+        <w:rPr/>
+      </w:pPr>
+      <w:r>
+        <w:rPr/>
+        <w:t>Next steps:</w:t>
+      </w:r>
+    </w:p>
+    <w:p>
+      <w:pPr>
+        <w:pStyle w:val="Normal"/>
+        <w:bidi w:val="0"/>
+        <w:jc w:val="start"/>
+        <w:rPr/>
+      </w:pPr>
+      <w:r>
+        <w:rPr/>
+        <w:t>Next.js data storage – learning to store data in databases, Rest API, GraphQL APIs</w:t>
+      </w:r>
+    </w:p>
+    <w:p>
+      <w:pPr>
+        <w:pStyle w:val="Normal"/>
+        <w:bidi w:val="0"/>
+        <w:jc w:val="start"/>
+        <w:rPr/>
+      </w:pPr>
+      <w:r>
+        <w:rPr/>
+        <w:t>React server components</w:t>
+      </w:r>
+    </w:p>
+    <w:p>
+      <w:pPr>
+        <w:pStyle w:val="Normal"/>
+        <w:bidi w:val="0"/>
+        <w:jc w:val="start"/>
+        <w:rPr/>
+      </w:pPr>
+      <w:r>
+        <w:rPr/>
+        <w:t>Caching</w:t>
+      </w:r>
+    </w:p>
+    <w:p>
+      <w:pPr>
+        <w:pStyle w:val="Normal"/>
+        <w:bidi w:val="0"/>
+        <w:jc w:val="start"/>
+        <w:rPr/>
+      </w:pPr>
+      <w:r>
+        <w:rPr/>
+        <w:t xml:space="preserve">Look into </w:t>
+      </w:r>
+      <w:hyperlink r:id="rId11">
+        <w:r>
+          <w:rPr>
+            <w:rStyle w:val="Hyperlink"/>
+          </w:rPr>
+          <w:t>https://nextjs.org/docs</w:t>
+        </w:r>
+      </w:hyperlink>
+      <w:r>
+        <w:rPr/>
+        <w:t xml:space="preserve"> for all these things mentioned above</w:t>
+      </w:r>
+    </w:p>
+    <w:p>
+      <w:pPr>
+        <w:pStyle w:val="Normal"/>
+        <w:bidi w:val="0"/>
+        <w:jc w:val="start"/>
+        <w:rPr/>
+      </w:pPr>
+      <w:r>
+        <w:rPr/>
+      </w:r>
+    </w:p>
+    <w:p>
+      <w:pPr>
+        <w:pStyle w:val="Normal"/>
+        <w:bidi w:val="0"/>
+        <w:jc w:val="start"/>
+        <w:rPr/>
+      </w:pPr>
+      <w:r>
+        <w:rPr/>
       </w:r>
     </w:p>
     <w:p>
@@ -1582,6 +2306,7 @@
       <w:pgNumType w:fmt="decimal"/>
       <w:formProt w:val="false"/>
       <w:textDirection w:val="lrTb"/>
+      <w:docGrid w:type="default" w:linePitch="100" w:charSpace="0"/>
     </w:sectPr>
   </w:body>
 </w:document>
@@ -1601,7 +2326,6 @@
     </w:rPrDefault>
     <w:pPrDefault>
       <w:pPr>
-        <w:widowControl/>
         <w:suppressAutoHyphens w:val="true"/>
       </w:pPr>
     </w:pPrDefault>
@@ -1611,7 +2335,10 @@
     <w:qFormat/>
     <w:pPr>
       <w:widowControl/>
+      <w:suppressAutoHyphens w:val="true"/>
       <w:bidi w:val="0"/>
+      <w:spacing w:before="0" w:after="0"/>
+      <w:jc w:val="start"/>
     </w:pPr>
     <w:rPr>
       <w:rFonts w:ascii="Liberation Serif" w:hAnsi="Liberation Serif" w:eastAsia="NSimSun" w:cs="Lucida Sans"/>
@@ -1620,6 +2347,13 @@
       <w:sz w:val="24"/>
       <w:szCs w:val="24"/>
       <w:lang w:val="en-US" w:eastAsia="zh-CN" w:bidi="hi-IN"/>
+    </w:rPr>
+  </w:style>
+  <w:style w:type="character" w:styleId="Hyperlink">
+    <w:name w:val="Hyperlink"/>
+    <w:rPr>
+      <w:color w:val="000080"/>
+      <w:u w:val="single"/>
     </w:rPr>
   </w:style>
   <w:style w:type="paragraph" w:styleId="Heading">

</xml_diff>